<commit_message>
Fixed timepickr to show images that were not before. Changed the overal pag width and made the page background white again Fixed menu bar alignment Included ReSharper in the project-useful tool for visual studio
</commit_message>
<xml_diff>
--- a/ToDo.docx
+++ b/ToDo.docx
@@ -9,29 +9,51 @@
           <w:ilvl w:val="0"/>
           <w:numId w:val="1"/>
         </w:numPr>
-      </w:pPr>
-      <w:r>
+        <w:rPr>
+          <w:strike/>
+        </w:rPr>
+      </w:pPr>
+      <w:r>
+        <w:rPr>
+          <w:strike/>
+        </w:rPr>
         <w:fldChar w:fldCharType="begin"/>
       </w:r>
       <w:r>
+        <w:rPr>
+          <w:strike/>
+        </w:rPr>
         <w:instrText xml:space="preserve"> HYPERLINK "http://www.sparkboxventures.com/application" </w:instrText>
       </w:r>
       <w:r>
+        <w:rPr>
+          <w:strike/>
+        </w:rPr>
         <w:fldChar w:fldCharType="separate"/>
       </w:r>
       <w:r>
         <w:rPr>
           <w:rStyle w:val="Hyperlink"/>
+          <w:strike/>
         </w:rPr>
         <w:t>http://www.sparkboxventures.com/application</w:t>
       </w:r>
       <w:r>
+        <w:rPr>
+          <w:strike/>
+        </w:rPr>
         <w:fldChar w:fldCharType="end"/>
       </w:r>
       <w:r>
+        <w:rPr>
+          <w:strike/>
+        </w:rPr>
         <w:t xml:space="preserve"> </w:t>
       </w:r>
       <w:r>
+        <w:rPr>
+          <w:strike/>
+        </w:rPr>
         <w:t xml:space="preserve"> for example on help suggestions when entering text.</w:t>
       </w:r>
     </w:p>
@@ -57,11 +79,20 @@
           <w:ilvl w:val="0"/>
           <w:numId w:val="1"/>
         </w:numPr>
-      </w:pPr>
-      <w:r>
+        <w:rPr>
+          <w:strike/>
+        </w:rPr>
+      </w:pPr>
+      <w:r>
+        <w:rPr>
+          <w:strike/>
+        </w:rPr>
         <w:t xml:space="preserve">Add tabs-follow the excel </w:t>
       </w:r>
       <w:r>
+        <w:rPr>
+          <w:strike/>
+        </w:rPr>
         <w:t>spread sheet that Tom provided.</w:t>
       </w:r>
     </w:p>
@@ -72,8 +103,14 @@
           <w:ilvl w:val="0"/>
           <w:numId w:val="1"/>
         </w:numPr>
-      </w:pPr>
-      <w:r>
+        <w:rPr>
+          <w:strike/>
+        </w:rPr>
+      </w:pPr>
+      <w:r>
+        <w:rPr>
+          <w:strike/>
+        </w:rPr>
         <w:t>Change the script for the time-picker thingy to work.</w:t>
       </w:r>
     </w:p>
@@ -142,13 +179,60 @@
         </w:numPr>
       </w:pPr>
       <w:r>
-        <w:t>Enable up</w:t>
+        <w:t>Enable uploader to be able to circle a person in the photo or able to fuzz out people not related.</w:t>
+      </w:r>
+    </w:p>
+    <w:p>
+      <w:pPr>
+        <w:pStyle w:val="ListParagraph"/>
+        <w:numPr>
+          <w:ilvl w:val="0"/>
+          <w:numId w:val="1"/>
+        </w:numPr>
+        <w:rPr>
+          <w:strike/>
+        </w:rPr>
+      </w:pPr>
+      <w:r>
+        <w:rPr>
+          <w:strike/>
+        </w:rPr>
+        <w:t>Make full page background white</w:t>
+      </w:r>
+    </w:p>
+    <w:p>
+      <w:pPr>
+        <w:pStyle w:val="ListParagraph"/>
+        <w:numPr>
+          <w:ilvl w:val="0"/>
+          <w:numId w:val="1"/>
+        </w:numPr>
+        <w:rPr>
+          <w:strike/>
+        </w:rPr>
+      </w:pPr>
+      <w:r>
+        <w:rPr>
+          <w:strike/>
+        </w:rPr>
+        <w:t xml:space="preserve">Adjust </w:t>
+      </w:r>
+      <w:proofErr w:type="spellStart"/>
+      <w:r>
+        <w:rPr>
+          <w:strike/>
+        </w:rPr>
+        <w:t>menubar</w:t>
+      </w:r>
+      <w:proofErr w:type="spellEnd"/>
+      <w:r>
+        <w:rPr>
+          <w:strike/>
+        </w:rPr>
+        <w:t xml:space="preserve"> alignment</w:t>
       </w:r>
       <w:bookmarkStart w:id="0" w:name="_GoBack"/>
       <w:bookmarkEnd w:id="0"/>
-      <w:r>
-        <w:t>loader to be able to circle a person in the photo or able to fuzz out people not related.</w:t>
-      </w:r>
     </w:p>
     <w:sectPr>
       <w:pgSz w:w="11906" w:h="16838"/>

</xml_diff>

<commit_message>
merge before we begin our weekend so we working on the same stuff
</commit_message>
<xml_diff>
--- a/ToDo.docx
+++ b/ToDo.docx
@@ -167,7 +167,13 @@
         </w:numPr>
       </w:pPr>
       <w:r>
-        <w:t>Make login box a popup box or permanently embedded in the screen – Not a separate page.</w:t>
+        <w:rPr>
+          <w:strike/>
+        </w:rPr>
+        <w:t>Make login box a popup box or permanently embedded in the screen – Not a separate page</w:t>
+      </w:r>
+      <w:r>
+        <w:t>.</w:t>
       </w:r>
     </w:p>
     <w:p>

</xml_diff>